<commit_message>
Improve fields support in DOCX to RTF converter
</commit_message>
<xml_diff>
--- a/test-files/DOCX.docx
+++ b/test-files/DOCX.docx
@@ -1547,6 +1547,115 @@
         <w:rPr>
           <w:lang w:val="en-US"/>
         </w:rPr>
+      </w:pPr>
+      <w:r>
+        <w:rPr>
+          <w:noProof/>
+          <w:lang w:val="en-US"/>
+        </w:rPr>
+        <mc:AlternateContent>
+          <mc:Choice Requires="wps">
+            <w:drawing>
+              <wp:anchor distT="45720" distB="45720" distL="114300" distR="114300" simplePos="0" relativeHeight="251659264" behindDoc="0" locked="0" layoutInCell="1" allowOverlap="1" wp14:anchorId="53722315" wp14:editId="3B3F816B">
+                <wp:simplePos x="0" y="0"/>
+                <wp:positionH relativeFrom="column">
+                  <wp:posOffset>-635</wp:posOffset>
+                </wp:positionH>
+                <wp:positionV relativeFrom="paragraph">
+                  <wp:posOffset>33020</wp:posOffset>
+                </wp:positionV>
+                <wp:extent cx="2360930" cy="1404620"/>
+                <wp:effectExtent l="0" t="0" r="22860" b="11430"/>
+                <wp:wrapSquare wrapText="bothSides"/>
+                <wp:docPr id="217" name="Casella di testo 2"/>
+                <wp:cNvGraphicFramePr>
+                  <a:graphicFrameLocks xmlns:a="http://schemas.openxmlformats.org/drawingml/2006/main"/>
+                </wp:cNvGraphicFramePr>
+                <a:graphic xmlns:a="http://schemas.openxmlformats.org/drawingml/2006/main">
+                  <a:graphicData uri="http://schemas.microsoft.com/office/word/2010/wordprocessingShape">
+                    <wps:wsp>
+                      <wps:cNvSpPr txBox="1">
+                        <a:spLocks noChangeArrowheads="1"/>
+                      </wps:cNvSpPr>
+                      <wps:spPr bwMode="auto">
+                        <a:xfrm>
+                          <a:off x="0" y="0"/>
+                          <a:ext cx="2360930" cy="1404620"/>
+                        </a:xfrm>
+                        <a:prstGeom prst="rect">
+                          <a:avLst/>
+                        </a:prstGeom>
+                        <a:solidFill>
+                          <a:srgbClr val="FFFFFF"/>
+                        </a:solidFill>
+                        <a:ln w="9525">
+                          <a:solidFill>
+                            <a:srgbClr val="000000"/>
+                          </a:solidFill>
+                          <a:miter lim="800000"/>
+                          <a:headEnd/>
+                          <a:tailEnd/>
+                        </a:ln>
+                      </wps:spPr>
+                      <wps:txbx>
+                        <w:txbxContent>
+                          <w:p>
+                            <w:r>
+                              <w:t>Text box</w:t>
+                            </w:r>
+                          </w:p>
+                        </w:txbxContent>
+                      </wps:txbx>
+                      <wps:bodyPr rot="0" vert="horz" wrap="square" lIns="91440" tIns="45720" rIns="91440" bIns="45720" anchor="t" anchorCtr="0">
+                        <a:spAutoFit/>
+                      </wps:bodyPr>
+                    </wps:wsp>
+                  </a:graphicData>
+                </a:graphic>
+                <wp14:sizeRelH relativeFrom="margin">
+                  <wp14:pctWidth>40000</wp14:pctWidth>
+                </wp14:sizeRelH>
+                <wp14:sizeRelV relativeFrom="margin">
+                  <wp14:pctHeight>20000</wp14:pctHeight>
+                </wp14:sizeRelV>
+              </wp:anchor>
+            </w:drawing>
+          </mc:Choice>
+          <mc:Fallback>
+            <w:pict>
+              <v:shapetype w14:anchorId="53722315" id="_x0000_t202" coordsize="21600,21600" o:spt="202" path="m,l,21600r21600,l21600,xe">
+                <v:stroke joinstyle="miter"/>
+                <v:path gradientshapeok="t" o:connecttype="rect"/>
+              </v:shapetype>
+              <v:shape id="Casella di testo 2" o:spid="_x0000_s1026" type="#_x0000_t202" style="position:absolute;margin-left:-.05pt;margin-top:2.6pt;width:185.9pt;height:110.6pt;z-index:251659264;visibility:visible;mso-wrap-style:square;mso-width-percent:400;mso-height-percent:200;mso-wrap-distance-left:9pt;mso-wrap-distance-top:3.6pt;mso-wrap-distance-right:9pt;mso-wrap-distance-bottom:3.6pt;mso-position-horizontal:absolute;mso-position-horizontal-relative:text;mso-position-vertical:absolute;mso-position-vertical-relative:text;mso-width-percent:400;mso-height-percent:200;mso-width-relative:margin;mso-height-relative:margin;v-text-anchor:top" o:gfxdata="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">
+                <v:textbox style="mso-fit-shape-to-text:t">
+                  <w:txbxContent>
+                    <w:p>
+                      <w:r>
+                        <w:t>Text box</w:t>
+                      </w:r>
+                    </w:p>
+                  </w:txbxContent>
+                </v:textbox>
+                <w10:wrap type="square"/>
+              </v:shape>
+            </w:pict>
+          </mc:Fallback>
+        </mc:AlternateContent>
+      </w:r>
+    </w:p>
+    <w:p>
+      <w:pPr>
+        <w:rPr>
+          <w:lang w:val="en-US"/>
+        </w:rPr>
+      </w:pPr>
+    </w:p>
+    <w:p>
+      <w:pPr>
+        <w:rPr>
+          <w:lang w:val="en-US"/>
+        </w:rPr>
         <w:sectPr>
           <w:footerReference w:type="default" r:id="rId10"/>
           <w:pgSz w:w="11906" w:h="16838"/>
@@ -1800,10 +1909,10 @@
             <v:path o:extrusionok="f" gradientshapeok="t" o:connecttype="rect"/>
             <o:lock v:ext="edit" aspectratio="t"/>
           </v:shapetype>
-          <v:shape id="_x0000_i1029" type="#_x0000_t75" style="width:352.2pt;height:153.6pt" o:ole="">
+          <v:shape id="_x0000_i1025" type="#_x0000_t75" style="width:352.1pt;height:153.55pt" o:ole="">
             <v:imagedata r:id="rId11" o:title=""/>
           </v:shape>
-          <o:OLEObject Type="Embed" ProgID="Excel.Sheet.12" ShapeID="_x0000_i1029" DrawAspect="Content" ObjectID="_1808815582" r:id="rId12"/>
+          <o:OLEObject Type="Embed" ProgID="Excel.Sheet.12" ShapeID="_x0000_i1025" DrawAspect="Content" ObjectID="_1808824149" r:id="rId12"/>
         </w:object>
       </w:r>
     </w:p>
@@ -1824,10 +1933,10 @@
           <w:lang w:val="en-US"/>
         </w:rPr>
         <w:object w:dxaOrig="1440" w:dyaOrig="1440" w14:anchorId="1C000996">
-          <v:shape id="_x0000_i1031" type="#_x0000_t75" style="width:108pt;height:20.4pt" o:ole="">
+          <v:shape id="_x0000_i1028" type="#_x0000_t75" style="width:108pt;height:20.4pt" o:ole="">
             <v:imagedata r:id="rId13" o:title=""/>
           </v:shape>
-          <w:control r:id="rId14" w:name="CheckBox1" w:shapeid="_x0000_i1031"/>
+          <w:control r:id="rId14" w:name="CheckBox1" w:shapeid="_x0000_i1028"/>
         </w:object>
       </w:r>
     </w:p>
@@ -1892,11 +2001,22 @@
       </w:r>
     </w:p>
     <w:p>
-      <w:r>
+      <w:pPr>
+        <w:rPr>
+          <w:lang w:val="en-US"/>
+        </w:rPr>
+      </w:pPr>
+      <w:r>
+        <w:rPr>
+          <w:lang w:val="en-US"/>
+        </w:rPr>
         <w:t xml:space="preserve">Form field (modern): </w:t>
       </w:r>
       <w:sdt>
         <w:sdtPr>
+          <w:rPr>
+            <w:lang w:val="en-US"/>
+          </w:rPr>
           <w:id w:val="-899590792"/>
           <w14:checkbox>
             <w14:checked w14:val="0"/>
@@ -1904,10 +2024,12 @@
             <w14:uncheckedState w14:val="2610" w14:font="MS Gothic"/>
           </w14:checkbox>
         </w:sdtPr>
+        <w:sdtEndPr/>
         <w:sdtContent>
           <w:r>
             <w:rPr>
               <w:rFonts w:ascii="MS Gothic" w:eastAsia="MS Gothic" w:hAnsi="MS Gothic" w:hint="eastAsia"/>
+              <w:lang w:val="en-US"/>
             </w:rPr>
             <w:t>☐</w:t>
           </w:r>
@@ -1915,11 +2037,22 @@
       </w:sdt>
     </w:p>
     <w:p>
-      <w:r>
+      <w:pPr>
+        <w:rPr>
+          <w:lang w:val="en-US"/>
+        </w:rPr>
+      </w:pPr>
+      <w:r>
+        <w:rPr>
+          <w:lang w:val="en-US"/>
+        </w:rPr>
         <w:t xml:space="preserve">Standard part: </w:t>
       </w:r>
       <w:sdt>
         <w:sdtPr>
+          <w:rPr>
+            <w:lang w:val="en-US"/>
+          </w:rPr>
           <w:alias w:val="Autore"/>
           <w:tag w:val=""/>
           <w:id w:val="-1594227838"/>
@@ -1929,8 +2062,12 @@
           <w:dataBinding w:prefixMappings="xmlns:ns0='http://purl.org/dc/elements/1.1/' xmlns:ns1='http://schemas.openxmlformats.org/package/2006/metadata/core-properties' " w:xpath="/ns1:coreProperties[1]/ns0:creator[1]" w:storeItemID="{6C3C8BC8-F283-45AE-878A-BAB7291924A1}"/>
           <w:text/>
         </w:sdtPr>
+        <w:sdtEndPr/>
         <w:sdtContent>
           <w:r>
+            <w:rPr>
+              <w:lang w:val="en-US"/>
+            </w:rPr>
             <w:t>Manfredi</w:t>
           </w:r>
         </w:sdtContent>
@@ -1945,25 +2082,16 @@
           <w:id w:val="-800540244"/>
           <w:citation/>
         </w:sdtPr>
+        <w:sdtEndPr/>
         <w:sdtContent>
-          <w:r>
-            <w:fldChar w:fldCharType="begin"/>
-          </w:r>
-          <w:r>
-            <w:instrText xml:space="preserve"> FILENAME  </w:instrText>
-          </w:r>
-          <w:r>
-            <w:fldChar w:fldCharType="separate"/>
-          </w:r>
-          <w:r>
-            <w:rPr>
-              <w:noProof/>
-            </w:rPr>
-            <w:t>DOCX.docx</w:t>
-          </w:r>
-          <w:r>
-            <w:fldChar w:fldCharType="end"/>
-          </w:r>
+          <w:fldSimple w:instr=" FILENAME  ">
+            <w:r>
+              <w:rPr>
+                <w:noProof/>
+              </w:rPr>
+              <w:t>DOCX.docx</w:t>
+            </w:r>
+          </w:fldSimple>
         </w:sdtContent>
       </w:sdt>
     </w:p>
@@ -4160,6 +4288,7 @@
   <w:rsids>
     <w:rsidRoot w:val="009C2D87"/>
     <w:rsid w:val="009C2D87"/>
+    <w:rsid w:val="00B20267"/>
     <w:rsid w:val="00D86922"/>
   </w:rsids>
   <m:mathPr>

</xml_diff>